<commit_message>
added revised dance entries
</commit_message>
<xml_diff>
--- a/1_Templated Entries/LAURA ONLY ACCESS COMPLETED/DANCE/Uploaded 14 Oct 2015/Shearer, Sybil (Brooks)/Shearer, Sybil (Brooks) TemplatedLD.docx
+++ b/1_Templated Entries/LAURA ONLY ACCESS COMPLETED/DANCE/Uploaded 14 Oct 2015/Shearer, Sybil (Brooks)/Shearer, Sybil (Brooks) TemplatedLD.docx
@@ -66,6 +66,7 @@
               <w:listItem w:displayText="Prof." w:value="Prof."/>
             </w:dropDownList>
           </w:sdtPr>
+          <w:sdtEndPr/>
           <w:sdtContent>
             <w:tc>
               <w:tcPr>
@@ -101,6 +102,7 @@
             </w:placeholder>
             <w:text/>
           </w:sdtPr>
+          <w:sdtEndPr/>
           <w:sdtContent>
             <w:tc>
               <w:tcPr>
@@ -125,6 +127,7 @@
             <w:showingPlcHdr/>
             <w:text/>
           </w:sdtPr>
+          <w:sdtEndPr/>
           <w:sdtContent>
             <w:tc>
               <w:tcPr>
@@ -151,6 +154,7 @@
             </w:placeholder>
             <w:text/>
           </w:sdtPr>
+          <w:sdtEndPr/>
           <w:sdtContent>
             <w:tc>
               <w:tcPr>
@@ -195,6 +199,7 @@
             </w:placeholder>
             <w:showingPlcHdr/>
           </w:sdtPr>
+          <w:sdtEndPr/>
           <w:sdtContent>
             <w:tc>
               <w:tcPr>
@@ -243,6 +248,7 @@
             </w:placeholder>
             <w:text/>
           </w:sdtPr>
+          <w:sdtEndPr/>
           <w:sdtContent>
             <w:tc>
               <w:tcPr>
@@ -319,6 +325,7 @@
             </w:placeholder>
             <w:text/>
           </w:sdtPr>
+          <w:sdtEndPr/>
           <w:sdtContent>
             <w:tc>
               <w:tcPr>
@@ -357,6 +364,7 @@
             </w:placeholder>
             <w:showingPlcHdr/>
           </w:sdtPr>
+          <w:sdtEndPr/>
           <w:sdtContent>
             <w:tc>
               <w:tcPr>
@@ -404,6 +412,7 @@
               <w:docPart w:val="320B82173FB89340A02C7FDB7713378A"/>
             </w:placeholder>
           </w:sdtPr>
+          <w:sdtEndPr/>
           <w:sdtContent>
             <w:tc>
               <w:tcPr>
@@ -416,14 +425,14 @@
               <w:p>
                 <w:pPr>
                   <w:rPr>
-                    <w:rFonts w:ascii="Calibri" w:hAnsi="Calibri" w:cs="Times New Roman"/>
-                  </w:rPr>
-                </w:pPr>
-                <w:r>
-                  <w:rPr>
-                    <w:rFonts w:ascii="Calibri" w:hAnsi="Calibri" w:cs="Times New Roman"/>
-                  </w:rPr>
-                  <w:t xml:space="preserve">In the modern dance world, Sybil Shearer was by most accounts an idiosyncratic, singular, and somewhat esoteric figure whose career spanned the second half of the twentieth century. As a dancer Shearer came of age in the 1930s, when she studied at the Bennington School of the Dance, joined the Humphrey-Weidman company, and performed with Agnes </w:t>
+                    <w:rFonts w:ascii="Times New Roman" w:hAnsi="Times New Roman" w:cs="Times New Roman"/>
+                  </w:rPr>
+                </w:pPr>
+                <w:r>
+                  <w:rPr>
+                    <w:rFonts w:ascii="Calibri" w:hAnsi="Calibri" w:cs="Times New Roman"/>
+                  </w:rPr>
+                  <w:t xml:space="preserve">In the modern dance world, Sybil Shearer was by most accounts an idiosyncratic, singular, and somewhat esoteric figure whose career spanned the second half of the twentieth century. As a dancer, Shearer came of age in the 1930s, when she studied at the Bennington School of the Dance, joined the Humphrey-Weidman company, and performed with Agnes </w:t>
                 </w:r>
                 <w:proofErr w:type="spellStart"/>
                 <w:r>
@@ -468,6 +477,7 @@
               <w:docPart w:val="64A878F6921AC4498A9D3118E7792D7A"/>
             </w:placeholder>
           </w:sdtPr>
+          <w:sdtEndPr/>
           <w:sdtContent>
             <w:tc>
               <w:tcPr>
@@ -492,45 +502,52 @@
                 </w:r>
               </w:p>
               <w:p>
-                <w:pPr>
-                  <w:rPr>
-                    <w:rFonts w:ascii="Calibri" w:hAnsi="Calibri" w:cs="Times New Roman"/>
-                  </w:rPr>
-                </w:pPr>
-                <w:r>
-                  <w:rPr>
-                    <w:rFonts w:ascii="Calibri" w:hAnsi="Calibri" w:cs="Times New Roman"/>
-                  </w:rPr>
-                  <w:t xml:space="preserve">In the modern dance world, Sybil Shearer was by most accounts an idiosyncratic, singular, and somewhat esoteric figure whose career spanned the second half of the twentieth century. As a dancer Shearer came of age in the 1930s, when she studied at the Bennington School of the Dance, joined the Humphrey-Weidman company, and performed with Agnes </w:t>
-                </w:r>
-                <w:proofErr w:type="spellStart"/>
-                <w:r>
-                  <w:rPr>
-                    <w:rFonts w:ascii="Calibri" w:hAnsi="Calibri" w:cs="Times New Roman"/>
-                  </w:rPr>
-                  <w:t>DeMille</w:t>
-                </w:r>
-                <w:proofErr w:type="spellEnd"/>
-                <w:r>
-                  <w:rPr>
-                    <w:rFonts w:ascii="Calibri" w:hAnsi="Calibri" w:cs="Times New Roman"/>
-                  </w:rPr>
-                  <w:t xml:space="preserve">. In 1941 she presented her debut concert as a soloist in New York City and became recognized as an innovator, an original voice within the generation that followed Bennington. The following year she moved to Chicago, a decision that enhanced her reputation for curiosity, elusiveness, and mystique. She founded her own ensemble of Chicago-based dancers, the Sybil Shearer Company, created scores of short solos for </w:t>
-                </w:r>
-                <w:proofErr w:type="gramStart"/>
-                <w:r>
-                  <w:rPr>
-                    <w:rFonts w:ascii="Calibri" w:hAnsi="Calibri" w:cs="Times New Roman"/>
-                  </w:rPr>
-                  <w:t>herself</w:t>
-                </w:r>
-                <w:proofErr w:type="gramEnd"/>
-                <w:r>
-                  <w:rPr>
-                    <w:rFonts w:ascii="Calibri" w:hAnsi="Calibri" w:cs="Times New Roman"/>
-                  </w:rPr>
-                  <w:t xml:space="preserve">, and was a pioneer in the photographic and film documentation of her dances in collaboration with photographer Helen Balfour Morrison. Deeply philosophical and at the same time profoundly spiritual, Shearer devoted her career as well as her inner life—it is impossible to separate her artistry from her spirituality—to a constant search for cosmic meaning, aesthetic purity, and spiritual authenticity.  Strongly influenced by Rudolf Steiner, she was a true modernist in the sense that she believed deeply in universal concepts and was in constant search of the evidence and experience of those realities through choreography and dancing. </w:t>
-                </w:r>
+                <w:sdt>
+                  <w:sdtPr>
+                    <w:alias w:val="Abstract"/>
+                    <w:tag w:val="abstract"/>
+                    <w:id w:val="-1393029954"/>
+                    <w:placeholder>
+                      <w:docPart w:val="81262DBF0F75DE4CAAFC87F84D89E8BD"/>
+                    </w:placeholder>
+                  </w:sdtPr>
+                  <w:sdtContent>
+                    <w:r>
+                      <w:rPr>
+                        <w:rFonts w:ascii="Calibri" w:hAnsi="Calibri" w:cs="Times New Roman"/>
+                      </w:rPr>
+                      <w:t xml:space="preserve">In the modern dance world, Sybil Shearer was by most accounts an idiosyncratic, singular, and somewhat esoteric figure whose career spanned the second half of the twentieth century. As a dancer, Shearer came of age in the 1930s, when she studied at the Bennington School of the Dance, joined the Humphrey-Weidman company, and performed with Agnes </w:t>
+                    </w:r>
+                    <w:proofErr w:type="spellStart"/>
+                    <w:r>
+                      <w:rPr>
+                        <w:rFonts w:ascii="Calibri" w:hAnsi="Calibri" w:cs="Times New Roman"/>
+                      </w:rPr>
+                      <w:t>DeMille</w:t>
+                    </w:r>
+                    <w:proofErr w:type="spellEnd"/>
+                    <w:r>
+                      <w:rPr>
+                        <w:rFonts w:ascii="Calibri" w:hAnsi="Calibri" w:cs="Times New Roman"/>
+                      </w:rPr>
+                      <w:t xml:space="preserve">. In 1941 she presented her debut concert as a soloist in New York City and became recognized as an innovator, an original voice within the generation that followed Bennington. The following year she moved to Chicago, a decision that enhanced her reputation for curiosity, elusiveness, and mystique. She founded her own ensemble of Chicago-based dancers, the Sybil Shearer Company, created scores of short solos for </w:t>
+                    </w:r>
+                    <w:proofErr w:type="gramStart"/>
+                    <w:r>
+                      <w:rPr>
+                        <w:rFonts w:ascii="Calibri" w:hAnsi="Calibri" w:cs="Times New Roman"/>
+                      </w:rPr>
+                      <w:t>herself</w:t>
+                    </w:r>
+                    <w:proofErr w:type="gramEnd"/>
+                    <w:r>
+                      <w:rPr>
+                        <w:rFonts w:ascii="Calibri" w:hAnsi="Calibri" w:cs="Times New Roman"/>
+                      </w:rPr>
+                      <w:t xml:space="preserve">, and was a pioneer in the photographic and film documentation of her dances in collaboration with photographer Helen Balfour Morrison. Deeply philosophical and at the same time profoundly spiritual, Shearer devoted her career as well as her inner life—it is impossible to separate her artistry from her spirituality—to a constant search for cosmic meaning, aesthetic purity, and spiritual authenticity.  Strongly influenced by Rudolf Steiner, she was a true modernist in the sense that she believed deeply in universal concepts and was in constant search of the evidence and experience of those realities through choreography and dancing. </w:t>
+                    </w:r>
+                  </w:sdtContent>
+                </w:sdt>
               </w:p>
               <w:p>
                 <w:pPr>
@@ -564,14 +581,27 @@
                   <w:lastRenderedPageBreak/>
                   <w:t xml:space="preserve">Figure </w:t>
                 </w:r>
-                <w:fldSimple w:instr=" SEQ Figure \* ARABIC ">
-                  <w:r>
-                    <w:rPr>
-                      <w:noProof/>
-                    </w:rPr>
-                    <w:t>1</w:t>
-                  </w:r>
-                </w:fldSimple>
+                <w:r>
+                  <w:fldChar w:fldCharType="begin"/>
+                </w:r>
+                <w:r>
+                  <w:instrText xml:space="preserve"> SEQ Figure \* ARABIC </w:instrText>
+                </w:r>
+                <w:r>
+                  <w:fldChar w:fldCharType="separate"/>
+                </w:r>
+                <w:r>
+                  <w:rPr>
+                    <w:noProof/>
+                  </w:rPr>
+                  <w:t>1</w:t>
+                </w:r>
+                <w:r>
+                  <w:rPr>
+                    <w:noProof/>
+                  </w:rPr>
+                  <w:fldChar w:fldCharType="end"/>
+                </w:r>
                 <w:r>
                   <w:t xml:space="preserve"> Sybil Shearer in her Northbrook studio in the 1950s, photo by Helen Morrison, courtesy of Morrison-Shearer Foundation.</w:t>
                 </w:r>
@@ -631,7 +661,7 @@
                   <w:rPr>
                     <w:rFonts w:ascii="Calibri" w:hAnsi="Calibri" w:cs="Times New Roman"/>
                   </w:rPr>
-                  <w:t xml:space="preserve">Born in Toronto, Shearer grew up near Nyack, New York. She began ballroom dancing at the age of four. Her passion for dance was sealed a few years later, when she was ‘carried away’ by a performance of Anna </w:t>
+                  <w:t xml:space="preserve">Born in Toronto, Shearer grew up in suburbs in the New York area. She began ballroom dancing at the age of four, and she studied ballet as a teenager. Her passion for dance was sealed when she was ‘carried away’ by a performance of Anna </w:t>
                 </w:r>
                 <w:proofErr w:type="spellStart"/>
                 <w:r>
@@ -775,7 +805,7 @@
                   <w:rPr>
                     <w:rFonts w:ascii="Calibri" w:hAnsi="Calibri" w:cs="Times New Roman"/>
                   </w:rPr>
-                  <w:t xml:space="preserve">, and preparing to show her work to the public.  </w:t>
+                  <w:t>, and preparing to show her work to the public.</w:t>
                 </w:r>
               </w:p>
               <w:p>
@@ -831,7 +861,7 @@
                   <w:rPr>
                     <w:rFonts w:ascii="Calibri" w:hAnsi="Calibri" w:cs="Times New Roman"/>
                   </w:rPr>
-                  <w:t xml:space="preserve"> dance at Roosevelt University in Chicago. This relocation to the American Midwest proved a defining step in the evolution of Shearer’s working process and aesthetic, though she continued to return to New York City annually for over a decade to show her solos there. After a 1945 appearance, Edwin </w:t>
+                  <w:t xml:space="preserve"> dance at Roosevelt College in Chicago. This relocation to the American Midwest proved a defining step in the evolution of Shearer’s working process and aesthetic, though she continued to return to New York City annually for over a decade to show her solos there. After a 1945 appearance, Edwin </w:t>
                 </w:r>
                 <w:proofErr w:type="spellStart"/>
                 <w:r>
@@ -979,7 +1009,7 @@
                   <w:rPr>
                     <w:rFonts w:ascii="Calibri" w:hAnsi="Calibri" w:cs="Times New Roman"/>
                   </w:rPr>
-                  <w:t xml:space="preserve">In addition to maintaining the private studio aimed at supporting her own artistic work, Shearer established the Sybil Shearer School of Dance in Winnetka, Illinois, leading to the creation of a network of branch schools on Michigan Avenue in Chicago, in Hyde Park, in Milwaukee, and in several other Chicago suburbs. The school flourished for decades, led by Shearer’s students and members of her company.  </w:t>
+                  <w:t xml:space="preserve">In 1942 Shearer established the Sybil Shearer School of Dance in Winnetka, Illinois, leading to the creation of a network of branch schools on Michigan Avenue in Chicago, in Hyde Park, in Milwaukee, and in several other Chicago suburbs. After she opened her studio in Northbrook, she turned the running of her schools over to students. </w:t>
                 </w:r>
               </w:p>
               <w:p>
@@ -1101,7 +1131,7 @@
                   <w:rPr>
                     <w:rFonts w:ascii="Calibri" w:hAnsi="Calibri" w:cs="Times New Roman"/>
                   </w:rPr>
-                  <w:t xml:space="preserve">Shearer’s comprehensive choreographic project celebrated individualism, skewered pretention, demanded acute self-honesty, and proposed that the practices of dancing and choreography were serious endeavours that expressed the wonders of nature and the human soul, and provided a platform for examining the world.  A survey of her titles indicates where her values, wit, and inquiry lay:  </w:t>
+                  <w:t xml:space="preserve">Shearer’s comprehensive choreographic project celebrated individualism, skewered pretension, demanded acute self-honesty, and proposed that the practices of dancing and choreography were serious endeavours that expressed the wonders of nature and the human soul, and provided a platform for examining the world.  A survey of her titles indicates where her values, wit, and inquiry lay:  </w:t>
                 </w:r>
                 <w:r>
                   <w:rPr>
@@ -1175,6 +1205,40 @@
                 <w:pPr>
                   <w:rPr>
                     <w:rFonts w:ascii="Calibri" w:hAnsi="Calibri" w:cs="Times New Roman"/>
+                    <w:color w:val="FF0000"/>
+                  </w:rPr>
+                </w:pPr>
+              </w:p>
+              <w:p>
+                <w:pPr>
+                  <w:rPr>
+                    <w:rFonts w:ascii="Calibri" w:hAnsi="Calibri" w:cs="Times New Roman"/>
+                  </w:rPr>
+                </w:pPr>
+                <w:r>
+                  <w:rPr>
+                    <w:rFonts w:ascii="Calibri" w:hAnsi="Calibri" w:cs="Times New Roman"/>
+                  </w:rPr>
+                  <w:t xml:space="preserve">Late in life, Shearer formalized her interests in the spiritual philosophy of Rudolf Steiner, becoming an anthroposophist. In the 1980s she turned to writing as her creative outlet, becoming the Chicago critic for </w:t>
+                </w:r>
+                <w:r>
+                  <w:rPr>
+                    <w:rFonts w:ascii="Calibri" w:hAnsi="Calibri" w:cs="Times New Roman"/>
+                    <w:i/>
+                  </w:rPr>
+                  <w:t>Ballet Review</w:t>
+                </w:r>
+                <w:r>
+                  <w:rPr>
+                    <w:rFonts w:ascii="Calibri" w:hAnsi="Calibri" w:cs="Times New Roman"/>
+                  </w:rPr>
+                  <w:t xml:space="preserve"> and assembling her earlier correspondence in her massive autobiography. But she also continued to perform on occasion, appearing in a danced lecture at the Art Institute of Chicago a few months before she died at age 93.</w:t>
+                </w:r>
+              </w:p>
+              <w:p>
+                <w:pPr>
+                  <w:rPr>
+                    <w:rFonts w:ascii="Calibri" w:hAnsi="Calibri" w:cs="Times New Roman"/>
                   </w:rPr>
                 </w:pPr>
               </w:p>
@@ -1194,16 +1258,30 @@
                   <w:pStyle w:val="Caption"/>
                 </w:pPr>
                 <w:r>
+                  <w:lastRenderedPageBreak/>
                   <w:t xml:space="preserve">Figure </w:t>
                 </w:r>
-                <w:fldSimple w:instr=" SEQ Figure \* ARABIC ">
-                  <w:r>
-                    <w:rPr>
-                      <w:noProof/>
-                    </w:rPr>
-                    <w:t>2</w:t>
-                  </w:r>
-                </w:fldSimple>
+                <w:r>
+                  <w:fldChar w:fldCharType="begin"/>
+                </w:r>
+                <w:r>
+                  <w:instrText xml:space="preserve"> SEQ Figure \* ARABIC </w:instrText>
+                </w:r>
+                <w:r>
+                  <w:fldChar w:fldCharType="separate"/>
+                </w:r>
+                <w:r>
+                  <w:rPr>
+                    <w:noProof/>
+                  </w:rPr>
+                  <w:t>2</w:t>
+                </w:r>
+                <w:r>
+                  <w:rPr>
+                    <w:noProof/>
+                  </w:rPr>
+                  <w:fldChar w:fldCharType="end"/>
+                </w:r>
                 <w:r>
                   <w:t xml:space="preserve"> Sybil Shearer in solo from Fables and Proverbs (1961), photo by Helen Morrison, courtesy of Morrison-Shearer Foundation.</w:t>
                 </w:r>
@@ -1238,43 +1316,6 @@
                 <w:pPr>
                   <w:rPr>
                     <w:rFonts w:ascii="Calibri" w:hAnsi="Calibri" w:cs="Times New Roman"/>
-                    <w:color w:val="FF0000"/>
-                  </w:rPr>
-                </w:pPr>
-                <w:bookmarkStart w:id="0" w:name="_GoBack"/>
-                <w:bookmarkEnd w:id="0"/>
-              </w:p>
-              <w:p>
-                <w:pPr>
-                  <w:rPr>
-                    <w:rFonts w:ascii="Calibri" w:hAnsi="Calibri" w:cs="Times New Roman"/>
-                  </w:rPr>
-                </w:pPr>
-                <w:r>
-                  <w:rPr>
-                    <w:rFonts w:ascii="Calibri" w:hAnsi="Calibri" w:cs="Times New Roman"/>
-                  </w:rPr>
-                  <w:lastRenderedPageBreak/>
-                  <w:t xml:space="preserve">Late in life, Shearer formalized her interests in the spiritual philosophy of Rudolf Steiner, becoming an anthroposophist. In the 1980s she turned to writing as her creative outlet, becoming the Chicago critic for </w:t>
-                </w:r>
-                <w:r>
-                  <w:rPr>
-                    <w:rFonts w:ascii="Calibri" w:hAnsi="Calibri" w:cs="Times New Roman"/>
-                    <w:i/>
-                  </w:rPr>
-                  <w:t>Ballet Review</w:t>
-                </w:r>
-                <w:r>
-                  <w:rPr>
-                    <w:rFonts w:ascii="Calibri" w:hAnsi="Calibri" w:cs="Times New Roman"/>
-                  </w:rPr>
-                  <w:t xml:space="preserve"> and assembling her earlier correspondence in her massive autobiography. But she also continued to perform on occasion, appearing in a danced lecture at the Art Institute of Chicago a few months before she died at age ninety-three. </w:t>
-                </w:r>
-              </w:p>
-              <w:p>
-                <w:pPr>
-                  <w:rPr>
-                    <w:rFonts w:ascii="Calibri" w:hAnsi="Calibri" w:cs="Times New Roman"/>
                   </w:rPr>
                 </w:pPr>
               </w:p>
@@ -1324,7 +1365,7 @@
                   <w:rPr>
                     <w:rFonts w:ascii="Calibri" w:hAnsi="Calibri" w:cs="Times New Roman"/>
                   </w:rPr>
-                  <w:t xml:space="preserve"> As difficult as it is to describe, it was what Shearer called the ‘technique of expression’ that she transmitted through her teaching and choreography. After the death of Helen Morrison, Shearer established the Morrison-Shearer Foundation to preserve her own and her colleague’s work. After Shearer’s death, the Foundation has continued to document the legacy of both women, preserving the valuable trove of Morrison’s films by placing them at the Chicago Film Archives as well as the architecturally significant studio custom-built for Shearer. Over the last few years, Chicago choreographers have reconstructed several of her dances as part of the foundation’s efforts to ponder what Shearer’s career meant for the local dance community and for modern dance beyond Chicago. </w:t>
+                  <w:t xml:space="preserve"> As difficult as it is to describe, it was what Shearer called the ‘technique of expression’ that she transmitted through her teaching and choreography. After the death of Helen Morrison, Shearer established the Morrison-Shearer Foundation to preserve her own and her colleague’s work. After Shearer’s death, the Foundation has continued to document the legacy of both women, preserving the valuable trove of Morrison’s films by placing them at the Chicago Film Archives as well as the architecturally significant studio custom-built for Shearer. Over the last few years, Chicago choreographers have reconstructed several of her dances as part of the foundation’s efforts to ponder what Shearer’s career meant for the local dance community and for modern dance beyond Chicago.</w:t>
                 </w:r>
               </w:p>
               <w:p>
@@ -1894,7 +1935,6 @@
                     <w:sz w:val="22"/>
                     <w:szCs w:val="22"/>
                   </w:rPr>
-                  <w:lastRenderedPageBreak/>
                   <w:t xml:space="preserve">Shearer, S. (2006) </w:t>
                 </w:r>
                 <w:r>
@@ -2077,6 +2117,7 @@
                 <w:docPart w:val="6CCB31864B471242AEE826B4F17C926D"/>
               </w:placeholder>
             </w:sdtPr>
+            <w:sdtEndPr/>
             <w:sdtContent>
               <w:p>
                 <w:sdt>
@@ -2084,6 +2125,7 @@
                     <w:id w:val="1692329851"/>
                     <w:citation/>
                   </w:sdtPr>
+                  <w:sdtEndPr/>
                   <w:sdtContent>
                     <w:r>
                       <w:fldChar w:fldCharType="begin"/>
@@ -2141,6 +2183,7 @@
                     <w:id w:val="823399981"/>
                     <w:citation/>
                   </w:sdtPr>
+                  <w:sdtEndPr/>
                   <w:sdtContent>
                     <w:r>
                       <w:rPr>
@@ -2199,6 +2242,7 @@
                     <w:id w:val="473647366"/>
                     <w:citation/>
                   </w:sdtPr>
+                  <w:sdtEndPr/>
                   <w:sdtContent>
                     <w:r>
                       <w:rPr>
@@ -2257,6 +2301,7 @@
                     <w:id w:val="-611668067"/>
                     <w:citation/>
                   </w:sdtPr>
+                  <w:sdtEndPr/>
                   <w:sdtContent>
                     <w:r>
                       <w:rPr>
@@ -2315,6 +2360,7 @@
                     <w:id w:val="1163281237"/>
                     <w:citation/>
                   </w:sdtPr>
+                  <w:sdtEndPr/>
                   <w:sdtContent>
                     <w:r>
                       <w:rPr>
@@ -2373,6 +2419,7 @@
                     <w:id w:val="-1865273702"/>
                     <w:citation/>
                   </w:sdtPr>
+                  <w:sdtEndPr/>
                   <w:sdtContent>
                     <w:r>
                       <w:rPr>
@@ -2511,6 +2558,16 @@
         <w:t>, Northbrook IL: Morrison-Shearer Foundation, xx.</w:t>
       </w:r>
     </w:p>
+    <w:p>
+      <w:pPr>
+        <w:pStyle w:val="EndnoteText"/>
+        <w:rPr>
+          <w:rFonts w:ascii="Calibri" w:hAnsi="Calibri" w:cs="Times New Roman"/>
+          <w:sz w:val="20"/>
+          <w:szCs w:val="20"/>
+        </w:rPr>
+      </w:pPr>
+    </w:p>
   </w:endnote>
   <w:endnote w:id="2">
     <w:p>
@@ -2557,6 +2614,16 @@
         </w:rPr>
         <w:t xml:space="preserve"> 334-37.</w:t>
       </w:r>
+    </w:p>
+    <w:p>
+      <w:pPr>
+        <w:pStyle w:val="EndnoteText"/>
+        <w:rPr>
+          <w:rFonts w:ascii="Calibri" w:hAnsi="Calibri" w:cs="Times New Roman"/>
+          <w:sz w:val="20"/>
+          <w:szCs w:val="20"/>
+        </w:rPr>
+      </w:pPr>
     </w:p>
   </w:endnote>
   <w:endnote w:id="3">
@@ -2622,6 +2689,16 @@
         <w:t>, New York: Horizon Press, 347.</w:t>
       </w:r>
     </w:p>
+    <w:p>
+      <w:pPr>
+        <w:pStyle w:val="EndnoteText"/>
+        <w:rPr>
+          <w:rFonts w:ascii="Calibri" w:hAnsi="Calibri" w:cs="Times New Roman"/>
+          <w:sz w:val="20"/>
+          <w:szCs w:val="20"/>
+        </w:rPr>
+      </w:pPr>
+    </w:p>
   </w:endnote>
   <w:endnote w:id="4">
     <w:p>
@@ -2668,6 +2745,16 @@
         </w:rPr>
         <w:t xml:space="preserve"> 346.</w:t>
       </w:r>
+    </w:p>
+    <w:p>
+      <w:pPr>
+        <w:pStyle w:val="EndnoteText"/>
+        <w:rPr>
+          <w:rFonts w:ascii="Calibri" w:hAnsi="Calibri" w:cs="Times New Roman"/>
+          <w:sz w:val="20"/>
+          <w:szCs w:val="20"/>
+        </w:rPr>
+      </w:pPr>
     </w:p>
   </w:endnote>
   <w:endnote w:id="5">
@@ -2732,6 +2819,16 @@
         <w:t>, Northbrook IL: Morrison-Shearer Foundation, xvii.</w:t>
       </w:r>
     </w:p>
+    <w:p>
+      <w:pPr>
+        <w:pStyle w:val="EndnoteText"/>
+        <w:rPr>
+          <w:rFonts w:ascii="Calibri" w:hAnsi="Calibri" w:cs="Times New Roman"/>
+          <w:sz w:val="20"/>
+          <w:szCs w:val="20"/>
+        </w:rPr>
+      </w:pPr>
+    </w:p>
   </w:endnote>
   <w:endnote w:id="6">
     <w:p>
@@ -2760,6 +2857,16 @@
         </w:rPr>
         <w:t xml:space="preserve">  Ibid. </w:t>
       </w:r>
+    </w:p>
+    <w:p>
+      <w:pPr>
+        <w:pStyle w:val="EndnoteText"/>
+        <w:rPr>
+          <w:rFonts w:ascii="Calibri" w:hAnsi="Calibri" w:cs="Times New Roman"/>
+          <w:sz w:val="20"/>
+          <w:szCs w:val="20"/>
+        </w:rPr>
+      </w:pPr>
     </w:p>
   </w:endnote>
   <w:endnote w:id="7">
@@ -2823,6 +2930,18 @@
         </w:rPr>
         <w:t>, Northbrook IL: Morrison-Shearer Foundation, 257.</w:t>
       </w:r>
+      <w:bookmarkStart w:id="0" w:name="_GoBack"/>
+      <w:bookmarkEnd w:id="0"/>
+    </w:p>
+    <w:p>
+      <w:pPr>
+        <w:pStyle w:val="EndnoteText"/>
+        <w:rPr>
+          <w:rFonts w:ascii="Calibri" w:hAnsi="Calibri" w:cs="Times New Roman"/>
+          <w:sz w:val="20"/>
+          <w:szCs w:val="20"/>
+        </w:rPr>
+      </w:pPr>
     </w:p>
   </w:endnote>
   <w:endnote w:id="8">
@@ -2886,6 +3005,16 @@
         </w:rPr>
         <w:t>, Northbrook IL: Morrison-Shearer Foundation, 285.</w:t>
       </w:r>
+    </w:p>
+    <w:p>
+      <w:pPr>
+        <w:pStyle w:val="EndnoteText"/>
+        <w:rPr>
+          <w:rFonts w:ascii="Calibri" w:hAnsi="Calibri" w:cs="Times New Roman"/>
+          <w:sz w:val="20"/>
+          <w:szCs w:val="20"/>
+        </w:rPr>
+      </w:pPr>
     </w:p>
   </w:endnote>
   <w:endnote w:id="9">
@@ -4983,6 +5112,48 @@
         </w:p>
       </w:docPartBody>
     </w:docPart>
+    <w:docPart>
+      <w:docPartPr>
+        <w:name w:val="81262DBF0F75DE4CAAFC87F84D89E8BD"/>
+        <w:category>
+          <w:name w:val="General"/>
+          <w:gallery w:val="placeholder"/>
+        </w:category>
+        <w:types>
+          <w:type w:val="bbPlcHdr"/>
+        </w:types>
+        <w:behaviors>
+          <w:behavior w:val="content"/>
+        </w:behaviors>
+        <w:guid w:val="{F128FC89-EC4E-BD40-B351-6F482FAB513E}"/>
+      </w:docPartPr>
+      <w:docPartBody>
+        <w:p>
+          <w:pPr>
+            <w:pStyle w:val="81262DBF0F75DE4CAAFC87F84D89E8BD"/>
+          </w:pPr>
+          <w:r>
+            <w:rPr>
+              <w:rStyle w:val="PlaceholderText"/>
+            </w:rPr>
+            <w:t xml:space="preserve">[Enter an </w:t>
+          </w:r>
+          <w:r>
+            <w:rPr>
+              <w:rStyle w:val="PlaceholderText"/>
+              <w:b/>
+            </w:rPr>
+            <w:t>abstract</w:t>
+          </w:r>
+          <w:r>
+            <w:rPr>
+              <w:rStyle w:val="PlaceholderText"/>
+            </w:rPr>
+            <w:t xml:space="preserve"> for your article]</w:t>
+          </w:r>
+        </w:p>
+      </w:docPartBody>
+    </w:docPart>
   </w:docParts>
 </w:glossaryDocument>
 </file>
@@ -5001,14 +5172,14 @@
     <w:charset w:val="00"/>
     <w:family w:val="auto"/>
     <w:pitch w:val="variable"/>
-    <w:sig w:usb0="E0002AFF" w:usb1="C0007841" w:usb2="00000009" w:usb3="00000000" w:csb0="000001FF" w:csb1="00000000"/>
+    <w:sig w:usb0="00000003" w:usb1="00000000" w:usb2="00000000" w:usb3="00000000" w:csb0="00000001" w:csb1="00000000"/>
   </w:font>
   <w:font w:name="Courier New">
     <w:panose1 w:val="02070309020205020404"/>
     <w:charset w:val="00"/>
     <w:family w:val="auto"/>
     <w:pitch w:val="variable"/>
-    <w:sig w:usb0="E0002AFF" w:usb1="C0007843" w:usb2="00000009" w:usb3="00000000" w:csb0="000001FF" w:csb1="00000000"/>
+    <w:sig w:usb0="00000003" w:usb1="00000000" w:usb2="00000000" w:usb3="00000000" w:csb0="00000001" w:csb1="00000000"/>
   </w:font>
   <w:font w:name="Wingdings">
     <w:panose1 w:val="05000000000000000000"/>
@@ -5022,20 +5193,22 @@
     <w:charset w:val="00"/>
     <w:family w:val="auto"/>
     <w:pitch w:val="variable"/>
-    <w:sig w:usb0="E10002FF" w:usb1="4000ACFF" w:usb2="00000009" w:usb3="00000000" w:csb0="0000019F" w:csb1="00000000"/>
+    <w:sig w:usb0="00000003" w:usb1="00000000" w:usb2="00000000" w:usb3="00000000" w:csb0="00000001" w:csb1="00000000"/>
   </w:font>
   <w:font w:name="Calibri Light">
     <w:panose1 w:val="020F0302020204030204"/>
     <w:charset w:val="00"/>
     <w:family w:val="auto"/>
     <w:pitch w:val="variable"/>
-    <w:sig w:usb0="A00002EF" w:usb1="4000207B" w:usb2="00000000" w:usb3="00000000" w:csb0="0000009F" w:csb1="00000000"/>
+    <w:sig w:usb0="00000003" w:usb1="00000000" w:usb2="00000000" w:usb3="00000000" w:csb0="00000001" w:csb1="00000000"/>
   </w:font>
   <w:font w:name="ＭＳ ゴシック">
-    <w:charset w:val="4E"/>
-    <w:family w:val="auto"/>
-    <w:pitch w:val="variable"/>
-    <w:sig w:usb0="E00002FF" w:usb1="6AC7FDFB" w:usb2="00000012" w:usb3="00000000" w:csb0="0002009F" w:csb1="00000000"/>
+    <w:panose1 w:val="00000000000000000000"/>
+    <w:charset w:val="80"/>
+    <w:family w:val="modern"/>
+    <w:notTrueType/>
+    <w:pitch w:val="fixed"/>
+    <w:sig w:usb0="00000001" w:usb1="08070000" w:usb2="00000010" w:usb3="00000000" w:csb0="00020000" w:csb1="00000000"/>
   </w:font>
   <w:font w:name="Lucida Grande">
     <w:panose1 w:val="020B0600040502020204"/>
@@ -5045,24 +5218,26 @@
     <w:sig w:usb0="E1000AEF" w:usb1="5000A1FF" w:usb2="00000000" w:usb3="00000000" w:csb0="000001BF" w:csb1="00000000"/>
   </w:font>
   <w:font w:name="ＭＳ 明朝">
-    <w:charset w:val="4E"/>
-    <w:family w:val="auto"/>
-    <w:pitch w:val="variable"/>
-    <w:sig w:usb0="E00002FF" w:usb1="6AC7FDFB" w:usb2="00000012" w:usb3="00000000" w:csb0="0002009F" w:csb1="00000000"/>
+    <w:panose1 w:val="00000000000000000000"/>
+    <w:charset w:val="80"/>
+    <w:family w:val="roman"/>
+    <w:notTrueType/>
+    <w:pitch w:val="fixed"/>
+    <w:sig w:usb0="00000001" w:usb1="08070000" w:usb2="00000010" w:usb3="00000000" w:csb0="00020000" w:csb1="00000000"/>
   </w:font>
   <w:font w:name="Arial">
     <w:panose1 w:val="020B0604020202020204"/>
     <w:charset w:val="00"/>
     <w:family w:val="auto"/>
     <w:pitch w:val="variable"/>
-    <w:sig w:usb0="E0002AFF" w:usb1="C0007843" w:usb2="00000009" w:usb3="00000000" w:csb0="000001FF" w:csb1="00000000"/>
+    <w:sig w:usb0="00000003" w:usb1="00000000" w:usb2="00000000" w:usb3="00000000" w:csb0="00000001" w:csb1="00000000"/>
   </w:font>
   <w:font w:name="Cambria">
     <w:panose1 w:val="02040503050406030204"/>
     <w:charset w:val="00"/>
     <w:family w:val="auto"/>
     <w:pitch w:val="variable"/>
-    <w:sig w:usb0="E00002FF" w:usb1="400004FF" w:usb2="00000000" w:usb3="00000000" w:csb0="0000019F" w:csb1="00000000"/>
+    <w:sig w:usb0="00000003" w:usb1="00000000" w:usb2="00000000" w:usb3="00000000" w:csb0="00000001" w:csb1="00000000"/>
   </w:font>
 </w:fonts>
 </file>
@@ -5079,6 +5254,10 @@
     <w:compatSetting w:name="enableOpenTypeFeatures" w:uri="http://schemas.microsoft.com/office/word" w:val="1"/>
     <w:compatSetting w:name="doNotFlipMirrorIndents" w:uri="http://schemas.microsoft.com/office/word" w:val="1"/>
   </w:compat>
+  <w:rsids>
+    <w:rsidRoot w:val="004178FA"/>
+    <w:rsid w:val="004178FA"/>
+  </w:rsids>
   <m:mathPr>
     <m:mathFont m:val="Cambria Math"/>
     <m:brkBin m:val="before"/>
@@ -5289,6 +5468,7 @@
     <w:basedOn w:val="DefaultParagraphFont"/>
     <w:uiPriority w:val="99"/>
     <w:semiHidden/>
+    <w:rsid w:val="004178FA"/>
     <w:rPr>
       <w:color w:val="808080"/>
     </w:rPr>
@@ -5325,6 +5505,10 @@
   </w:style>
   <w:style w:type="paragraph" w:customStyle="1" w:styleId="6CCB31864B471242AEE826B4F17C926D">
     <w:name w:val="6CCB31864B471242AEE826B4F17C926D"/>
+  </w:style>
+  <w:style w:type="paragraph" w:customStyle="1" w:styleId="81262DBF0F75DE4CAAFC87F84D89E8BD">
+    <w:name w:val="81262DBF0F75DE4CAAFC87F84D89E8BD"/>
+    <w:rsid w:val="004178FA"/>
   </w:style>
 </w:styles>
 </file>
@@ -5517,6 +5701,7 @@
     <w:basedOn w:val="DefaultParagraphFont"/>
     <w:uiPriority w:val="99"/>
     <w:semiHidden/>
+    <w:rsid w:val="004178FA"/>
     <w:rPr>
       <w:color w:val="808080"/>
     </w:rPr>
@@ -5553,6 +5738,10 @@
   </w:style>
   <w:style w:type="paragraph" w:customStyle="1" w:styleId="6CCB31864B471242AEE826B4F17C926D">
     <w:name w:val="6CCB31864B471242AEE826B4F17C926D"/>
+  </w:style>
+  <w:style w:type="paragraph" w:customStyle="1" w:styleId="81262DBF0F75DE4CAAFC87F84D89E8BD">
+    <w:name w:val="81262DBF0F75DE4CAAFC87F84D89E8BD"/>
+    <w:rsid w:val="004178FA"/>
   </w:style>
 </w:styles>
 </file>
@@ -5819,7 +6008,7 @@
   <a:extraClrSchemeLst/>
   <a:extLst>
     <a:ext uri="{05A4C25C-085E-4340-85A3-A5531E510DB2}">
-      <thm15:themeFamily xmlns:thm15="http://schemas.microsoft.com/office/thememl/2012/main" xmlns="" name="Office Theme" id="{62F939B6-93AF-4DB8-9C6B-D6C7DFDC589F}" vid="{4A3C46E8-61CC-4603-A589-7422A47A8E4A}"/>
+      <thm15:themeFamily xmlns="" xmlns:thm15="http://schemas.microsoft.com/office/thememl/2012/main" name="Office Theme" id="{62F939B6-93AF-4DB8-9C6B-D6C7DFDC589F}" vid="{4A3C46E8-61CC-4603-A589-7422A47A8E4A}"/>
     </a:ext>
   </a:extLst>
 </a:theme>
@@ -5960,7 +6149,7 @@
 </file>
 
 <file path=customXml/itemProps1.xml><?xml version="1.0" encoding="utf-8"?>
-<ds:datastoreItem xmlns:ds="http://schemas.openxmlformats.org/officeDocument/2006/customXml" ds:itemID="{2C134F74-C389-814B-BD44-828416FCED2C}">
+<ds:datastoreItem xmlns:ds="http://schemas.openxmlformats.org/officeDocument/2006/customXml" ds:itemID="{26E2DFB8-7C54-7C44-84DF-8FEB5B96FAF6}">
   <ds:schemaRefs>
     <ds:schemaRef ds:uri="http://schemas.openxmlformats.org/officeDocument/2006/bibliography"/>
   </ds:schemaRefs>

</xml_diff>